<commit_message>
Slighlty Updated Concerns of Open Data
</commit_message>
<xml_diff>
--- a/hannah j/Concerns of Open Data.docx
+++ b/hannah j/Concerns of Open Data.docx
@@ -14,8 +14,6 @@
           <w:shd w:val="clear" w:color="auto" w:fill="FFFFFF"/>
         </w:rPr>
       </w:pPr>
-      <w:bookmarkStart w:id="0" w:name="_GoBack"/>
-      <w:bookmarkEnd w:id="0"/>
       <w:r>
         <w:rPr>
           <w:rFonts w:ascii="Times New Roman" w:hAnsi="Times New Roman" w:cs="Times New Roman"/>
@@ -281,16 +279,7 @@
           <w:szCs w:val="24"/>
           <w:shd w:val="clear" w:color="auto" w:fill="FFFFFF"/>
         </w:rPr>
-        <w:t>is crucial in conducting sensitive research, and some worry that making the data public would hurt those who participated. However, there are ways to ensure this confidentiality</w:t>
-      </w:r>
-      <w:r>
-        <w:rPr>
-          <w:rFonts w:ascii="Times New Roman" w:hAnsi="Times New Roman" w:cs="Times New Roman"/>
-          <w:sz w:val="24"/>
-          <w:szCs w:val="24"/>
-          <w:shd w:val="clear" w:color="auto" w:fill="FFFFFF"/>
-        </w:rPr>
-        <w:t>- I will go on to talk about ways to do so.</w:t>
+        <w:t xml:space="preserve">is crucial in conducting sensitive research, and some worry that making the data public would hurt those who participated. </w:t>
       </w:r>
     </w:p>
     <w:p>
@@ -311,78 +300,6 @@
           <w:szCs w:val="24"/>
           <w:shd w:val="clear" w:color="auto" w:fill="FFFFFF"/>
         </w:rPr>
-        <w:t xml:space="preserve">Practical </w:t>
-      </w:r>
-      <w:r>
-        <w:rPr>
-          <w:rFonts w:ascii="Times New Roman" w:hAnsi="Times New Roman" w:cs="Times New Roman"/>
-          <w:sz w:val="24"/>
-          <w:szCs w:val="24"/>
-          <w:shd w:val="clear" w:color="auto" w:fill="FFFFFF"/>
-        </w:rPr>
-        <w:t>concerns that create barriers</w:t>
-      </w:r>
-      <w:r>
-        <w:rPr>
-          <w:rFonts w:ascii="Times New Roman" w:hAnsi="Times New Roman" w:cs="Times New Roman"/>
-          <w:sz w:val="24"/>
-          <w:szCs w:val="24"/>
-          <w:shd w:val="clear" w:color="auto" w:fill="FFFFFF"/>
-        </w:rPr>
-        <w:t xml:space="preserve"> for some</w:t>
-      </w:r>
-      <w:r>
-        <w:rPr>
-          <w:rFonts w:ascii="Times New Roman" w:hAnsi="Times New Roman" w:cs="Times New Roman"/>
-          <w:sz w:val="24"/>
-          <w:szCs w:val="24"/>
-          <w:shd w:val="clear" w:color="auto" w:fill="FFFFFF"/>
-        </w:rPr>
-        <w:t xml:space="preserve"> are about the process </w:t>
-      </w:r>
-      <w:r>
-        <w:rPr>
-          <w:rFonts w:ascii="Times New Roman" w:hAnsi="Times New Roman" w:cs="Times New Roman"/>
-          <w:sz w:val="24"/>
-          <w:szCs w:val="24"/>
-          <w:shd w:val="clear" w:color="auto" w:fill="FFFFFF"/>
-        </w:rPr>
-        <w:t xml:space="preserve">itself </w:t>
-      </w:r>
-      <w:r>
-        <w:rPr>
-          <w:rFonts w:ascii="Times New Roman" w:hAnsi="Times New Roman" w:cs="Times New Roman"/>
-          <w:sz w:val="24"/>
-          <w:szCs w:val="24"/>
-          <w:shd w:val="clear" w:color="auto" w:fill="FFFFFF"/>
-        </w:rPr>
-        <w:t>of making data public. M</w:t>
-      </w:r>
-      <w:r>
-        <w:rPr>
-          <w:rFonts w:ascii="Times New Roman" w:hAnsi="Times New Roman" w:cs="Times New Roman"/>
-          <w:sz w:val="24"/>
-          <w:szCs w:val="24"/>
-          <w:shd w:val="clear" w:color="auto" w:fill="FFFFFF"/>
-        </w:rPr>
-        <w:t>oney, time,</w:t>
-      </w:r>
-      <w:r>
-        <w:rPr>
-          <w:rFonts w:ascii="Times New Roman" w:hAnsi="Times New Roman" w:cs="Times New Roman"/>
-          <w:sz w:val="24"/>
-          <w:szCs w:val="24"/>
-          <w:shd w:val="clear" w:color="auto" w:fill="FFFFFF"/>
-        </w:rPr>
-        <w:t xml:space="preserve"> set</w:t>
-      </w:r>
-      <w:r>
-        <w:rPr>
-          <w:rFonts w:ascii="Times New Roman" w:hAnsi="Times New Roman" w:cs="Times New Roman"/>
-          <w:sz w:val="24"/>
-          <w:szCs w:val="24"/>
-          <w:shd w:val="clear" w:color="auto" w:fill="FFFFFF"/>
-        </w:rPr>
         <w:t xml:space="preserve"> </w:t>
       </w:r>
       <w:r>
@@ -392,106 +309,61 @@
           <w:szCs w:val="24"/>
           <w:shd w:val="clear" w:color="auto" w:fill="FFFFFF"/>
         </w:rPr>
-        <w:t>standards are seen as three practical complications to</w:t>
-      </w:r>
-      <w:r>
-        <w:rPr>
-          <w:rFonts w:ascii="Times New Roman" w:hAnsi="Times New Roman" w:cs="Times New Roman"/>
-          <w:sz w:val="24"/>
-          <w:szCs w:val="24"/>
-          <w:shd w:val="clear" w:color="auto" w:fill="FFFFFF"/>
-        </w:rPr>
-        <w:t xml:space="preserve"> pursuing</w:t>
-      </w:r>
-      <w:r>
-        <w:rPr>
-          <w:rFonts w:ascii="Times New Roman" w:hAnsi="Times New Roman" w:cs="Times New Roman"/>
-          <w:sz w:val="24"/>
-          <w:szCs w:val="24"/>
-          <w:shd w:val="clear" w:color="auto" w:fill="FFFFFF"/>
-        </w:rPr>
-        <w:t xml:space="preserve"> Open Data</w:t>
-      </w:r>
-      <w:r>
-        <w:rPr>
-          <w:rFonts w:ascii="Times New Roman" w:hAnsi="Times New Roman" w:cs="Times New Roman"/>
-          <w:sz w:val="24"/>
-          <w:szCs w:val="24"/>
-          <w:shd w:val="clear" w:color="auto" w:fill="FFFFFF"/>
-        </w:rPr>
-        <w:t>. In the paper from Tenopir et al. (2011), the two biggest concer</w:t>
-      </w:r>
-      <w:r>
-        <w:rPr>
-          <w:rFonts w:ascii="Times New Roman" w:hAnsi="Times New Roman" w:cs="Times New Roman"/>
-          <w:sz w:val="24"/>
-          <w:szCs w:val="24"/>
-          <w:shd w:val="clear" w:color="auto" w:fill="FFFFFF"/>
-        </w:rPr>
-        <w:t>ns</w:t>
-      </w:r>
-      <w:r>
-        <w:rPr>
-          <w:rFonts w:ascii="Times New Roman" w:hAnsi="Times New Roman" w:cs="Times New Roman"/>
-          <w:sz w:val="24"/>
-          <w:szCs w:val="24"/>
-          <w:shd w:val="clear" w:color="auto" w:fill="FFFFFF"/>
-        </w:rPr>
-        <w:t xml:space="preserve"> cited by researchers w</w:t>
-      </w:r>
-      <w:r>
-        <w:rPr>
-          <w:rFonts w:ascii="Times New Roman" w:hAnsi="Times New Roman" w:cs="Times New Roman"/>
-          <w:sz w:val="24"/>
-          <w:szCs w:val="24"/>
-          <w:shd w:val="clear" w:color="auto" w:fill="FFFFFF"/>
-        </w:rPr>
-        <w:t>ere</w:t>
-      </w:r>
-      <w:r>
-        <w:rPr>
-          <w:rFonts w:ascii="Times New Roman" w:hAnsi="Times New Roman" w:cs="Times New Roman"/>
-          <w:sz w:val="24"/>
-          <w:szCs w:val="24"/>
-          <w:shd w:val="clear" w:color="auto" w:fill="FFFFFF"/>
-        </w:rPr>
-        <w:t xml:space="preserve"> lack of funding and inefficient time</w:t>
-      </w:r>
-      <w:r>
-        <w:rPr>
-          <w:rFonts w:ascii="Times New Roman" w:hAnsi="Times New Roman" w:cs="Times New Roman"/>
-          <w:sz w:val="24"/>
-          <w:szCs w:val="24"/>
-          <w:shd w:val="clear" w:color="auto" w:fill="FFFFFF"/>
-        </w:rPr>
-        <w:t xml:space="preserve"> and one of the most common minor concerns were </w:t>
-      </w:r>
-      <w:r>
-        <w:rPr>
-          <w:rFonts w:ascii="Times New Roman" w:hAnsi="Times New Roman" w:cs="Times New Roman"/>
-          <w:sz w:val="24"/>
-          <w:szCs w:val="24"/>
-          <w:shd w:val="clear" w:color="auto" w:fill="FFFFFF"/>
-        </w:rPr>
-        <w:t>researchers not having set standards for making data public</w:t>
-      </w:r>
-      <w:r>
-        <w:rPr>
-          <w:rFonts w:ascii="Times New Roman" w:hAnsi="Times New Roman" w:cs="Times New Roman"/>
-          <w:sz w:val="24"/>
-          <w:szCs w:val="24"/>
-          <w:shd w:val="clear" w:color="auto" w:fill="FFFFFF"/>
-        </w:rPr>
-        <w:t xml:space="preserve"> (Houtkoop et al., 2018, pg. 73). </w:t>
-      </w:r>
-      <w:r>
-        <w:rPr>
-          <w:rFonts w:ascii="Times New Roman" w:hAnsi="Times New Roman" w:cs="Times New Roman"/>
-          <w:sz w:val="24"/>
-          <w:szCs w:val="24"/>
-          <w:shd w:val="clear" w:color="auto" w:fill="FFFFFF"/>
-        </w:rPr>
-        <w:t xml:space="preserve">Lack </w:t>
+        <w:t xml:space="preserve">In sensitive research studies, there is a risk that the participants could be identified, but there are ways to decrease the risk and secure confidentiality. </w:t>
+      </w:r>
+      <w:r>
+        <w:rPr>
+          <w:rFonts w:ascii="Times New Roman" w:hAnsi="Times New Roman" w:cs="Times New Roman"/>
+          <w:sz w:val="24"/>
+          <w:szCs w:val="24"/>
+          <w:shd w:val="clear" w:color="auto" w:fill="FFFFFF"/>
+        </w:rPr>
+        <w:t xml:space="preserve">The most common way to protect identity is removing direct identifiers provided in the datasets (Fraser &amp; Willison, pg. 13, 2009). </w:t>
+      </w:r>
+      <w:r>
+        <w:rPr>
+          <w:rFonts w:ascii="Times New Roman" w:hAnsi="Times New Roman" w:cs="Times New Roman"/>
+          <w:sz w:val="24"/>
+          <w:szCs w:val="24"/>
+          <w:shd w:val="clear" w:color="auto" w:fill="FFFFFF"/>
+        </w:rPr>
+        <w:t xml:space="preserve">K-anonymity is used to protect against identifying someone by indirect variables. It involves making the variable into a larger category, such as age to age group or birthdate into birth year (Fraser &amp; Willison, pg. 13, 2009). </w:t>
+      </w:r>
+      <w:r>
+        <w:rPr>
+          <w:rFonts w:ascii="Times New Roman" w:hAnsi="Times New Roman" w:cs="Times New Roman"/>
+          <w:sz w:val="24"/>
+          <w:szCs w:val="24"/>
+          <w:shd w:val="clear" w:color="auto" w:fill="FFFFFF"/>
+        </w:rPr>
+        <w:t>P</w:t>
+      </w:r>
+      <w:r>
+        <w:rPr>
+          <w:rFonts w:ascii="Times New Roman" w:hAnsi="Times New Roman" w:cs="Times New Roman"/>
+          <w:sz w:val="24"/>
+          <w:szCs w:val="24"/>
+          <w:shd w:val="clear" w:color="auto" w:fill="FFFFFF"/>
+        </w:rPr>
+        <w:t>seudonymization</w:t>
+      </w:r>
+      <w:r>
+        <w:rPr>
+          <w:rFonts w:ascii="Times New Roman" w:hAnsi="Times New Roman" w:cs="Times New Roman"/>
+          <w:sz w:val="24"/>
+          <w:szCs w:val="24"/>
+          <w:shd w:val="clear" w:color="auto" w:fill="FFFFFF"/>
+        </w:rPr>
+        <w:t xml:space="preserve"> is used to create a fake </w:t>
+      </w:r>
+      <w:r>
+        <w:rPr>
+          <w:rFonts w:ascii="Times New Roman" w:hAnsi="Times New Roman" w:cs="Times New Roman"/>
+          <w:sz w:val="24"/>
+          <w:szCs w:val="24"/>
+          <w:shd w:val="clear" w:color="auto" w:fill="FFFFFF"/>
+        </w:rPr>
+        <w:t xml:space="preserve">“ID” for a </w:t>
       </w:r>
       <w:r>
         <w:rPr>
@@ -501,79 +373,7 @@
           <w:shd w:val="clear" w:color="auto" w:fill="FFFFFF"/>
         </w:rPr>
         <w:lastRenderedPageBreak/>
-        <w:t>of funding leads to researchers fears of wasting time</w:t>
-      </w:r>
-      <w:r>
-        <w:rPr>
-          <w:rFonts w:ascii="Times New Roman" w:hAnsi="Times New Roman" w:cs="Times New Roman"/>
-          <w:sz w:val="24"/>
-          <w:szCs w:val="24"/>
-          <w:shd w:val="clear" w:color="auto" w:fill="FFFFFF"/>
-        </w:rPr>
-        <w:t xml:space="preserve"> and money</w:t>
-      </w:r>
-      <w:r>
-        <w:rPr>
-          <w:rFonts w:ascii="Times New Roman" w:hAnsi="Times New Roman" w:cs="Times New Roman"/>
-          <w:sz w:val="24"/>
-          <w:szCs w:val="24"/>
-          <w:shd w:val="clear" w:color="auto" w:fill="FFFFFF"/>
-        </w:rPr>
-        <w:t xml:space="preserve"> because of lack of set standards. </w:t>
-      </w:r>
-      <w:r>
-        <w:rPr>
-          <w:rFonts w:ascii="Times New Roman" w:hAnsi="Times New Roman" w:cs="Times New Roman"/>
-          <w:sz w:val="24"/>
-          <w:szCs w:val="24"/>
-          <w:shd w:val="clear" w:color="auto" w:fill="FFFFFF"/>
-        </w:rPr>
-        <w:t xml:space="preserve">For researchers who are new to Open Data, it might be hard finding out all the intricacies of it, such as where and how to make their data public. </w:t>
-      </w:r>
-      <w:r>
-        <w:rPr>
-          <w:rFonts w:ascii="Times New Roman" w:hAnsi="Times New Roman" w:cs="Times New Roman"/>
-          <w:sz w:val="24"/>
-          <w:szCs w:val="24"/>
-          <w:shd w:val="clear" w:color="auto" w:fill="FFFFFF"/>
-        </w:rPr>
-        <w:t>No set standards means that for many researchers in order to make their data public, they must f</w:t>
-      </w:r>
-      <w:r>
-        <w:rPr>
-          <w:rFonts w:ascii="Times New Roman" w:hAnsi="Times New Roman" w:cs="Times New Roman"/>
-          <w:sz w:val="24"/>
-          <w:szCs w:val="24"/>
-          <w:shd w:val="clear" w:color="auto" w:fill="FFFFFF"/>
-        </w:rPr>
-        <w:t xml:space="preserve">ind out how and where to publish data and </w:t>
-      </w:r>
-      <w:r>
-        <w:rPr>
-          <w:rFonts w:ascii="Times New Roman" w:hAnsi="Times New Roman" w:cs="Times New Roman"/>
-          <w:sz w:val="24"/>
-          <w:szCs w:val="24"/>
-          <w:shd w:val="clear" w:color="auto" w:fill="FFFFFF"/>
-        </w:rPr>
-        <w:t xml:space="preserve">then </w:t>
-      </w:r>
-      <w:r>
-        <w:rPr>
-          <w:rFonts w:ascii="Times New Roman" w:hAnsi="Times New Roman" w:cs="Times New Roman"/>
-          <w:sz w:val="24"/>
-          <w:szCs w:val="24"/>
-          <w:shd w:val="clear" w:color="auto" w:fill="FFFFFF"/>
-        </w:rPr>
-        <w:t>actually publish</w:t>
-      </w:r>
-      <w:r>
-        <w:rPr>
-          <w:rFonts w:ascii="Times New Roman" w:hAnsi="Times New Roman" w:cs="Times New Roman"/>
-          <w:sz w:val="24"/>
-          <w:szCs w:val="24"/>
-          <w:shd w:val="clear" w:color="auto" w:fill="FFFFFF"/>
-        </w:rPr>
-        <w:t xml:space="preserve"> it. However, this process</w:t>
+        <w:t>participant across multiple datasets (Fraser &amp; Willison, pg. 15, 2009).</w:t>
       </w:r>
       <w:r>
         <w:rPr>
@@ -591,52 +391,52 @@
           <w:szCs w:val="24"/>
           <w:shd w:val="clear" w:color="auto" w:fill="FFFFFF"/>
         </w:rPr>
-        <w:t>could mean less time and money being devoted to</w:t>
-      </w:r>
-      <w:r>
-        <w:rPr>
-          <w:rFonts w:ascii="Times New Roman" w:hAnsi="Times New Roman" w:cs="Times New Roman"/>
-          <w:sz w:val="24"/>
-          <w:szCs w:val="24"/>
-          <w:shd w:val="clear" w:color="auto" w:fill="FFFFFF"/>
-        </w:rPr>
-        <w:t xml:space="preserve"> aspects of the study that may be required or mandatory</w:t>
-      </w:r>
-      <w:r>
-        <w:rPr>
-          <w:rFonts w:ascii="Times New Roman" w:hAnsi="Times New Roman" w:cs="Times New Roman"/>
-          <w:sz w:val="24"/>
-          <w:szCs w:val="24"/>
-          <w:shd w:val="clear" w:color="auto" w:fill="FFFFFF"/>
-        </w:rPr>
-        <w:t>.</w:t>
-      </w:r>
-      <w:r>
-        <w:rPr>
-          <w:rFonts w:ascii="Times New Roman" w:hAnsi="Times New Roman" w:cs="Times New Roman"/>
-          <w:sz w:val="24"/>
-          <w:szCs w:val="24"/>
-          <w:shd w:val="clear" w:color="auto" w:fill="FFFFFF"/>
-        </w:rPr>
-        <w:t xml:space="preserve"> Over the next few years, however, the practical concerns of making data public can be assuaged due to the face that there will probably be set standards by then so everyone can know exactly what to do and it will be time and financially efficient to do so</w:t>
-      </w:r>
-      <w:r>
-        <w:rPr>
-          <w:rFonts w:ascii="Times New Roman" w:hAnsi="Times New Roman" w:cs="Times New Roman"/>
-          <w:sz w:val="24"/>
-          <w:szCs w:val="24"/>
-          <w:shd w:val="clear" w:color="auto" w:fill="FFFFFF"/>
-        </w:rPr>
-        <w:t>- I can talk about where this is at now, and how easy it is to do this process</w:t>
-      </w:r>
-      <w:r>
-        <w:rPr>
-          <w:rFonts w:ascii="Times New Roman" w:hAnsi="Times New Roman" w:cs="Times New Roman"/>
-          <w:sz w:val="24"/>
-          <w:szCs w:val="24"/>
-          <w:shd w:val="clear" w:color="auto" w:fill="FFFFFF"/>
-        </w:rPr>
-        <w:t xml:space="preserve"> right now and where it is heading.</w:t>
+        <w:t xml:space="preserve">Besides direct identifiers, listing specific dates could lead to that person being identified. Many people have access to birthdays and those closer to the individual have a chance of knowing when surgeries or treatments took place. To help protect this individual, </w:t>
+      </w:r>
+      <w:r>
+        <w:rPr>
+          <w:rFonts w:ascii="Times New Roman" w:hAnsi="Times New Roman" w:cs="Times New Roman"/>
+          <w:sz w:val="24"/>
+          <w:szCs w:val="24"/>
+          <w:shd w:val="clear" w:color="auto" w:fill="FFFFFF"/>
+        </w:rPr>
+        <w:t xml:space="preserve">specific dates like birthdays or surgeries </w:t>
+      </w:r>
+      <w:r>
+        <w:rPr>
+          <w:rFonts w:ascii="Times New Roman" w:hAnsi="Times New Roman" w:cs="Times New Roman"/>
+          <w:sz w:val="24"/>
+          <w:szCs w:val="24"/>
+          <w:shd w:val="clear" w:color="auto" w:fill="FFFFFF"/>
+        </w:rPr>
+        <w:t>should be listed in “durations or intervals”</w:t>
+      </w:r>
+      <w:r>
+        <w:rPr>
+          <w:rFonts w:ascii="Times New Roman" w:hAnsi="Times New Roman" w:cs="Times New Roman"/>
+          <w:sz w:val="24"/>
+          <w:szCs w:val="24"/>
+          <w:shd w:val="clear" w:color="auto" w:fill="FFFFFF"/>
+        </w:rPr>
+        <w:t xml:space="preserve"> (Fraser &amp; Willison, </w:t>
+      </w:r>
+      <w:r>
+        <w:rPr>
+          <w:rFonts w:ascii="Times New Roman" w:hAnsi="Times New Roman" w:cs="Times New Roman"/>
+          <w:sz w:val="24"/>
+          <w:szCs w:val="24"/>
+          <w:shd w:val="clear" w:color="auto" w:fill="FFFFFF"/>
+        </w:rPr>
+        <w:t xml:space="preserve">pg. 20, </w:t>
+      </w:r>
+      <w:r>
+        <w:rPr>
+          <w:rFonts w:ascii="Times New Roman" w:hAnsi="Times New Roman" w:cs="Times New Roman"/>
+          <w:sz w:val="24"/>
+          <w:szCs w:val="24"/>
+          <w:shd w:val="clear" w:color="auto" w:fill="FFFFFF"/>
+        </w:rPr>
+        <w:t>2009).</w:t>
       </w:r>
     </w:p>
     <w:p>
@@ -657,6 +457,481 @@
           <w:szCs w:val="24"/>
           <w:shd w:val="clear" w:color="auto" w:fill="FFFFFF"/>
         </w:rPr>
+        <w:t xml:space="preserve">Practical </w:t>
+      </w:r>
+      <w:r>
+        <w:rPr>
+          <w:rFonts w:ascii="Times New Roman" w:hAnsi="Times New Roman" w:cs="Times New Roman"/>
+          <w:sz w:val="24"/>
+          <w:szCs w:val="24"/>
+          <w:shd w:val="clear" w:color="auto" w:fill="FFFFFF"/>
+        </w:rPr>
+        <w:t>concerns that create barriers</w:t>
+      </w:r>
+      <w:r>
+        <w:rPr>
+          <w:rFonts w:ascii="Times New Roman" w:hAnsi="Times New Roman" w:cs="Times New Roman"/>
+          <w:sz w:val="24"/>
+          <w:szCs w:val="24"/>
+          <w:shd w:val="clear" w:color="auto" w:fill="FFFFFF"/>
+        </w:rPr>
+        <w:t xml:space="preserve"> for some</w:t>
+      </w:r>
+      <w:r>
+        <w:rPr>
+          <w:rFonts w:ascii="Times New Roman" w:hAnsi="Times New Roman" w:cs="Times New Roman"/>
+          <w:sz w:val="24"/>
+          <w:szCs w:val="24"/>
+          <w:shd w:val="clear" w:color="auto" w:fill="FFFFFF"/>
+        </w:rPr>
+        <w:t xml:space="preserve"> are about the process </w:t>
+      </w:r>
+      <w:r>
+        <w:rPr>
+          <w:rFonts w:ascii="Times New Roman" w:hAnsi="Times New Roman" w:cs="Times New Roman"/>
+          <w:sz w:val="24"/>
+          <w:szCs w:val="24"/>
+          <w:shd w:val="clear" w:color="auto" w:fill="FFFFFF"/>
+        </w:rPr>
+        <w:t xml:space="preserve">itself </w:t>
+      </w:r>
+      <w:r>
+        <w:rPr>
+          <w:rFonts w:ascii="Times New Roman" w:hAnsi="Times New Roman" w:cs="Times New Roman"/>
+          <w:sz w:val="24"/>
+          <w:szCs w:val="24"/>
+          <w:shd w:val="clear" w:color="auto" w:fill="FFFFFF"/>
+        </w:rPr>
+        <w:t>of making data public. M</w:t>
+      </w:r>
+      <w:r>
+        <w:rPr>
+          <w:rFonts w:ascii="Times New Roman" w:hAnsi="Times New Roman" w:cs="Times New Roman"/>
+          <w:sz w:val="24"/>
+          <w:szCs w:val="24"/>
+          <w:shd w:val="clear" w:color="auto" w:fill="FFFFFF"/>
+        </w:rPr>
+        <w:t>oney, time,</w:t>
+      </w:r>
+      <w:r>
+        <w:rPr>
+          <w:rFonts w:ascii="Times New Roman" w:hAnsi="Times New Roman" w:cs="Times New Roman"/>
+          <w:sz w:val="24"/>
+          <w:szCs w:val="24"/>
+          <w:shd w:val="clear" w:color="auto" w:fill="FFFFFF"/>
+        </w:rPr>
+        <w:t xml:space="preserve"> set</w:t>
+      </w:r>
+      <w:r>
+        <w:rPr>
+          <w:rFonts w:ascii="Times New Roman" w:hAnsi="Times New Roman" w:cs="Times New Roman"/>
+          <w:sz w:val="24"/>
+          <w:szCs w:val="24"/>
+          <w:shd w:val="clear" w:color="auto" w:fill="FFFFFF"/>
+        </w:rPr>
+        <w:t xml:space="preserve"> </w:t>
+      </w:r>
+      <w:r>
+        <w:rPr>
+          <w:rFonts w:ascii="Times New Roman" w:hAnsi="Times New Roman" w:cs="Times New Roman"/>
+          <w:sz w:val="24"/>
+          <w:szCs w:val="24"/>
+          <w:shd w:val="clear" w:color="auto" w:fill="FFFFFF"/>
+        </w:rPr>
+        <w:t>standards are seen as three practical complications to</w:t>
+      </w:r>
+      <w:r>
+        <w:rPr>
+          <w:rFonts w:ascii="Times New Roman" w:hAnsi="Times New Roman" w:cs="Times New Roman"/>
+          <w:sz w:val="24"/>
+          <w:szCs w:val="24"/>
+          <w:shd w:val="clear" w:color="auto" w:fill="FFFFFF"/>
+        </w:rPr>
+        <w:t xml:space="preserve"> pursuing</w:t>
+      </w:r>
+      <w:r>
+        <w:rPr>
+          <w:rFonts w:ascii="Times New Roman" w:hAnsi="Times New Roman" w:cs="Times New Roman"/>
+          <w:sz w:val="24"/>
+          <w:szCs w:val="24"/>
+          <w:shd w:val="clear" w:color="auto" w:fill="FFFFFF"/>
+        </w:rPr>
+        <w:t xml:space="preserve"> Open Data</w:t>
+      </w:r>
+      <w:r>
+        <w:rPr>
+          <w:rFonts w:ascii="Times New Roman" w:hAnsi="Times New Roman" w:cs="Times New Roman"/>
+          <w:sz w:val="24"/>
+          <w:szCs w:val="24"/>
+          <w:shd w:val="clear" w:color="auto" w:fill="FFFFFF"/>
+        </w:rPr>
+        <w:t>. In the paper from Tenopir et al. (2011), the two biggest concer</w:t>
+      </w:r>
+      <w:r>
+        <w:rPr>
+          <w:rFonts w:ascii="Times New Roman" w:hAnsi="Times New Roman" w:cs="Times New Roman"/>
+          <w:sz w:val="24"/>
+          <w:szCs w:val="24"/>
+          <w:shd w:val="clear" w:color="auto" w:fill="FFFFFF"/>
+        </w:rPr>
+        <w:t>ns</w:t>
+      </w:r>
+      <w:r>
+        <w:rPr>
+          <w:rFonts w:ascii="Times New Roman" w:hAnsi="Times New Roman" w:cs="Times New Roman"/>
+          <w:sz w:val="24"/>
+          <w:szCs w:val="24"/>
+          <w:shd w:val="clear" w:color="auto" w:fill="FFFFFF"/>
+        </w:rPr>
+        <w:t xml:space="preserve"> cited by researchers w</w:t>
+      </w:r>
+      <w:r>
+        <w:rPr>
+          <w:rFonts w:ascii="Times New Roman" w:hAnsi="Times New Roman" w:cs="Times New Roman"/>
+          <w:sz w:val="24"/>
+          <w:szCs w:val="24"/>
+          <w:shd w:val="clear" w:color="auto" w:fill="FFFFFF"/>
+        </w:rPr>
+        <w:t>ere</w:t>
+      </w:r>
+      <w:r>
+        <w:rPr>
+          <w:rFonts w:ascii="Times New Roman" w:hAnsi="Times New Roman" w:cs="Times New Roman"/>
+          <w:sz w:val="24"/>
+          <w:szCs w:val="24"/>
+          <w:shd w:val="clear" w:color="auto" w:fill="FFFFFF"/>
+        </w:rPr>
+        <w:t xml:space="preserve"> lack of funding and inefficient time</w:t>
+      </w:r>
+      <w:r>
+        <w:rPr>
+          <w:rFonts w:ascii="Times New Roman" w:hAnsi="Times New Roman" w:cs="Times New Roman"/>
+          <w:sz w:val="24"/>
+          <w:szCs w:val="24"/>
+          <w:shd w:val="clear" w:color="auto" w:fill="FFFFFF"/>
+        </w:rPr>
+        <w:t xml:space="preserve"> and one of the most common minor concerns were </w:t>
+      </w:r>
+      <w:r>
+        <w:rPr>
+          <w:rFonts w:ascii="Times New Roman" w:hAnsi="Times New Roman" w:cs="Times New Roman"/>
+          <w:sz w:val="24"/>
+          <w:szCs w:val="24"/>
+          <w:shd w:val="clear" w:color="auto" w:fill="FFFFFF"/>
+        </w:rPr>
+        <w:t>researchers not having set standards for making data public</w:t>
+      </w:r>
+      <w:r>
+        <w:rPr>
+          <w:rFonts w:ascii="Times New Roman" w:hAnsi="Times New Roman" w:cs="Times New Roman"/>
+          <w:sz w:val="24"/>
+          <w:szCs w:val="24"/>
+          <w:shd w:val="clear" w:color="auto" w:fill="FFFFFF"/>
+        </w:rPr>
+        <w:t xml:space="preserve"> (Houtkoop et al., 2018, pg. 73). </w:t>
+      </w:r>
+      <w:r>
+        <w:rPr>
+          <w:rFonts w:ascii="Times New Roman" w:hAnsi="Times New Roman" w:cs="Times New Roman"/>
+          <w:sz w:val="24"/>
+          <w:szCs w:val="24"/>
+          <w:shd w:val="clear" w:color="auto" w:fill="FFFFFF"/>
+        </w:rPr>
+        <w:t>Lack of funding leads to researchers fears of wasting time</w:t>
+      </w:r>
+      <w:r>
+        <w:rPr>
+          <w:rFonts w:ascii="Times New Roman" w:hAnsi="Times New Roman" w:cs="Times New Roman"/>
+          <w:sz w:val="24"/>
+          <w:szCs w:val="24"/>
+          <w:shd w:val="clear" w:color="auto" w:fill="FFFFFF"/>
+        </w:rPr>
+        <w:t xml:space="preserve"> and money</w:t>
+      </w:r>
+      <w:r>
+        <w:rPr>
+          <w:rFonts w:ascii="Times New Roman" w:hAnsi="Times New Roman" w:cs="Times New Roman"/>
+          <w:sz w:val="24"/>
+          <w:szCs w:val="24"/>
+          <w:shd w:val="clear" w:color="auto" w:fill="FFFFFF"/>
+        </w:rPr>
+        <w:t xml:space="preserve"> because of lack of set standards. </w:t>
+      </w:r>
+      <w:r>
+        <w:rPr>
+          <w:rFonts w:ascii="Times New Roman" w:hAnsi="Times New Roman" w:cs="Times New Roman"/>
+          <w:sz w:val="24"/>
+          <w:szCs w:val="24"/>
+          <w:shd w:val="clear" w:color="auto" w:fill="FFFFFF"/>
+        </w:rPr>
+        <w:t xml:space="preserve">For researchers who are new to Open Data, it might be hard finding out all the intricacies of it, such as where and how to make their data public. </w:t>
+      </w:r>
+      <w:r>
+        <w:rPr>
+          <w:rFonts w:ascii="Times New Roman" w:hAnsi="Times New Roman" w:cs="Times New Roman"/>
+          <w:sz w:val="24"/>
+          <w:szCs w:val="24"/>
+          <w:shd w:val="clear" w:color="auto" w:fill="FFFFFF"/>
+        </w:rPr>
+        <w:t xml:space="preserve">When researchers don’t know the data sharing standards that </w:t>
+      </w:r>
+      <w:r>
+        <w:rPr>
+          <w:rFonts w:ascii="Times New Roman" w:hAnsi="Times New Roman" w:cs="Times New Roman"/>
+          <w:sz w:val="24"/>
+          <w:szCs w:val="24"/>
+          <w:shd w:val="clear" w:color="auto" w:fill="FFFFFF"/>
+        </w:rPr>
+        <w:t xml:space="preserve">means </w:t>
+      </w:r>
+      <w:r>
+        <w:rPr>
+          <w:rFonts w:ascii="Times New Roman" w:hAnsi="Times New Roman" w:cs="Times New Roman"/>
+          <w:sz w:val="24"/>
+          <w:szCs w:val="24"/>
+          <w:shd w:val="clear" w:color="auto" w:fill="FFFFFF"/>
+        </w:rPr>
+        <w:t xml:space="preserve">in </w:t>
+      </w:r>
+      <w:r>
+        <w:rPr>
+          <w:rFonts w:ascii="Times New Roman" w:hAnsi="Times New Roman" w:cs="Times New Roman"/>
+          <w:sz w:val="24"/>
+          <w:szCs w:val="24"/>
+          <w:shd w:val="clear" w:color="auto" w:fill="FFFFFF"/>
+        </w:rPr>
+        <w:t>order to make their data public, they must f</w:t>
+      </w:r>
+      <w:r>
+        <w:rPr>
+          <w:rFonts w:ascii="Times New Roman" w:hAnsi="Times New Roman" w:cs="Times New Roman"/>
+          <w:sz w:val="24"/>
+          <w:szCs w:val="24"/>
+          <w:shd w:val="clear" w:color="auto" w:fill="FFFFFF"/>
+        </w:rPr>
+        <w:t xml:space="preserve">ind out how and where to publish data and </w:t>
+      </w:r>
+      <w:r>
+        <w:rPr>
+          <w:rFonts w:ascii="Times New Roman" w:hAnsi="Times New Roman" w:cs="Times New Roman"/>
+          <w:sz w:val="24"/>
+          <w:szCs w:val="24"/>
+          <w:shd w:val="clear" w:color="auto" w:fill="FFFFFF"/>
+        </w:rPr>
+        <w:t xml:space="preserve">then </w:t>
+      </w:r>
+      <w:r>
+        <w:rPr>
+          <w:rFonts w:ascii="Times New Roman" w:hAnsi="Times New Roman" w:cs="Times New Roman"/>
+          <w:sz w:val="24"/>
+          <w:szCs w:val="24"/>
+          <w:shd w:val="clear" w:color="auto" w:fill="FFFFFF"/>
+        </w:rPr>
+        <w:t>actually publish</w:t>
+      </w:r>
+      <w:r>
+        <w:rPr>
+          <w:rFonts w:ascii="Times New Roman" w:hAnsi="Times New Roman" w:cs="Times New Roman"/>
+          <w:sz w:val="24"/>
+          <w:szCs w:val="24"/>
+          <w:shd w:val="clear" w:color="auto" w:fill="FFFFFF"/>
+        </w:rPr>
+        <w:t xml:space="preserve"> it. </w:t>
+      </w:r>
+      <w:r>
+        <w:rPr>
+          <w:rFonts w:ascii="Times New Roman" w:hAnsi="Times New Roman" w:cs="Times New Roman"/>
+          <w:sz w:val="24"/>
+          <w:szCs w:val="24"/>
+          <w:shd w:val="clear" w:color="auto" w:fill="FFFFFF"/>
+        </w:rPr>
+        <w:t>T</w:t>
+      </w:r>
+      <w:r>
+        <w:rPr>
+          <w:rFonts w:ascii="Times New Roman" w:hAnsi="Times New Roman" w:cs="Times New Roman"/>
+          <w:sz w:val="24"/>
+          <w:szCs w:val="24"/>
+          <w:shd w:val="clear" w:color="auto" w:fill="FFFFFF"/>
+        </w:rPr>
+        <w:t>his process</w:t>
+      </w:r>
+      <w:r>
+        <w:rPr>
+          <w:rFonts w:ascii="Times New Roman" w:hAnsi="Times New Roman" w:cs="Times New Roman"/>
+          <w:sz w:val="24"/>
+          <w:szCs w:val="24"/>
+          <w:shd w:val="clear" w:color="auto" w:fill="FFFFFF"/>
+        </w:rPr>
+        <w:t xml:space="preserve"> </w:t>
+      </w:r>
+      <w:r>
+        <w:rPr>
+          <w:rFonts w:ascii="Times New Roman" w:hAnsi="Times New Roman" w:cs="Times New Roman"/>
+          <w:sz w:val="24"/>
+          <w:szCs w:val="24"/>
+          <w:shd w:val="clear" w:color="auto" w:fill="FFFFFF"/>
+        </w:rPr>
+        <w:t>could mean less time and money being devoted to</w:t>
+      </w:r>
+      <w:r>
+        <w:rPr>
+          <w:rFonts w:ascii="Times New Roman" w:hAnsi="Times New Roman" w:cs="Times New Roman"/>
+          <w:sz w:val="24"/>
+          <w:szCs w:val="24"/>
+          <w:shd w:val="clear" w:color="auto" w:fill="FFFFFF"/>
+        </w:rPr>
+        <w:t xml:space="preserve"> aspects of the study that may be required or mandatory</w:t>
+      </w:r>
+      <w:r>
+        <w:rPr>
+          <w:rFonts w:ascii="Times New Roman" w:hAnsi="Times New Roman" w:cs="Times New Roman"/>
+          <w:sz w:val="24"/>
+          <w:szCs w:val="24"/>
+          <w:shd w:val="clear" w:color="auto" w:fill="FFFFFF"/>
+        </w:rPr>
+        <w:t>.</w:t>
+      </w:r>
+      <w:r>
+        <w:rPr>
+          <w:rFonts w:ascii="Times New Roman" w:hAnsi="Times New Roman" w:cs="Times New Roman"/>
+          <w:sz w:val="24"/>
+          <w:szCs w:val="24"/>
+          <w:shd w:val="clear" w:color="auto" w:fill="FFFFFF"/>
+        </w:rPr>
+        <w:t xml:space="preserve"> </w:t>
+      </w:r>
+    </w:p>
+    <w:p>
+      <w:pPr>
+        <w:spacing w:after="0" w:line="480" w:lineRule="auto"/>
+        <w:ind w:firstLine="720"/>
+        <w:rPr>
+          <w:rFonts w:ascii="Times New Roman" w:hAnsi="Times New Roman" w:cs="Times New Roman"/>
+          <w:sz w:val="24"/>
+          <w:szCs w:val="24"/>
+          <w:shd w:val="clear" w:color="auto" w:fill="FFFFFF"/>
+        </w:rPr>
+      </w:pPr>
+      <w:r>
+        <w:rPr>
+          <w:rFonts w:ascii="Times New Roman" w:hAnsi="Times New Roman" w:cs="Times New Roman"/>
+          <w:sz w:val="24"/>
+          <w:szCs w:val="24"/>
+          <w:shd w:val="clear" w:color="auto" w:fill="FFFFFF"/>
+        </w:rPr>
+        <w:t xml:space="preserve"> However, there are set standards created by </w:t>
+      </w:r>
+      <w:r>
+        <w:rPr>
+          <w:rFonts w:ascii="Times New Roman" w:hAnsi="Times New Roman" w:cs="Times New Roman"/>
+          <w:sz w:val="24"/>
+          <w:szCs w:val="24"/>
+          <w:shd w:val="clear" w:color="auto" w:fill="FFFFFF"/>
+        </w:rPr>
+        <w:t xml:space="preserve">The Center for </w:t>
+      </w:r>
+      <w:r>
+        <w:rPr>
+          <w:rFonts w:ascii="Times New Roman" w:hAnsi="Times New Roman" w:cs="Times New Roman"/>
+          <w:sz w:val="24"/>
+          <w:szCs w:val="24"/>
+          <w:shd w:val="clear" w:color="auto" w:fill="FFFFFF"/>
+        </w:rPr>
+        <w:t>Open Science</w:t>
+      </w:r>
+      <w:r>
+        <w:rPr>
+          <w:rFonts w:ascii="Times New Roman" w:hAnsi="Times New Roman" w:cs="Times New Roman"/>
+          <w:sz w:val="24"/>
+          <w:szCs w:val="24"/>
+          <w:shd w:val="clear" w:color="auto" w:fill="FFFFFF"/>
+        </w:rPr>
+        <w:t>, called the Transparency and Openness Promotion. There are three levels that a journal can a</w:t>
+      </w:r>
+      <w:r>
+        <w:rPr>
+          <w:rFonts w:ascii="Times New Roman" w:hAnsi="Times New Roman" w:cs="Times New Roman"/>
+          <w:sz w:val="24"/>
+          <w:szCs w:val="24"/>
+          <w:shd w:val="clear" w:color="auto" w:fill="FFFFFF"/>
+        </w:rPr>
+        <w:t>dopt</w:t>
+      </w:r>
+      <w:r>
+        <w:rPr>
+          <w:rFonts w:ascii="Times New Roman" w:hAnsi="Times New Roman" w:cs="Times New Roman"/>
+          <w:sz w:val="24"/>
+          <w:szCs w:val="24"/>
+          <w:shd w:val="clear" w:color="auto" w:fill="FFFFFF"/>
+        </w:rPr>
+        <w:t xml:space="preserve"> into their submission guidelines</w:t>
+      </w:r>
+      <w:r>
+        <w:rPr>
+          <w:rFonts w:ascii="Times New Roman" w:hAnsi="Times New Roman" w:cs="Times New Roman"/>
+          <w:sz w:val="24"/>
+          <w:szCs w:val="24"/>
+          <w:shd w:val="clear" w:color="auto" w:fill="FFFFFF"/>
+        </w:rPr>
+        <w:t xml:space="preserve"> that researchers can follow and know what and how to utilize data </w:t>
+      </w:r>
+      <w:r>
+        <w:rPr>
+          <w:rFonts w:ascii="Times New Roman" w:hAnsi="Times New Roman" w:cs="Times New Roman"/>
+          <w:sz w:val="24"/>
+          <w:szCs w:val="24"/>
+          <w:shd w:val="clear" w:color="auto" w:fill="FFFFFF"/>
+        </w:rPr>
+        <w:t>sharing (TOP Guidelines).</w:t>
+      </w:r>
+      <w:r>
+        <w:rPr>
+          <w:rFonts w:ascii="Times New Roman" w:hAnsi="Times New Roman" w:cs="Times New Roman"/>
+          <w:sz w:val="24"/>
+          <w:szCs w:val="24"/>
+          <w:shd w:val="clear" w:color="auto" w:fill="FFFFFF"/>
+        </w:rPr>
+        <w:t xml:space="preserve"> </w:t>
+      </w:r>
+      <w:r>
+        <w:rPr>
+          <w:rFonts w:ascii="Times New Roman" w:hAnsi="Times New Roman" w:cs="Times New Roman"/>
+          <w:sz w:val="24"/>
+          <w:szCs w:val="24"/>
+          <w:shd w:val="clear" w:color="auto" w:fill="FFFFFF"/>
+        </w:rPr>
+        <w:t xml:space="preserve">As more journals start to adapt to the Open Science movement, more researchers will know how to </w:t>
+      </w:r>
+      <w:r>
+        <w:rPr>
+          <w:rFonts w:ascii="Times New Roman" w:hAnsi="Times New Roman" w:cs="Times New Roman"/>
+          <w:sz w:val="24"/>
+          <w:szCs w:val="24"/>
+          <w:shd w:val="clear" w:color="auto" w:fill="FFFFFF"/>
+        </w:rPr>
+        <w:t>share their data just by going to submit their work, instead of having to look it up specially.</w:t>
+      </w:r>
+    </w:p>
+    <w:p>
+      <w:pPr>
+        <w:spacing w:after="0" w:line="480" w:lineRule="auto"/>
+        <w:ind w:firstLine="720"/>
+        <w:rPr>
+          <w:rFonts w:ascii="Times New Roman" w:hAnsi="Times New Roman" w:cs="Times New Roman"/>
+          <w:sz w:val="24"/>
+          <w:szCs w:val="24"/>
+          <w:shd w:val="clear" w:color="auto" w:fill="FFFFFF"/>
+        </w:rPr>
+      </w:pPr>
+      <w:r>
+        <w:rPr>
+          <w:rFonts w:ascii="Times New Roman" w:hAnsi="Times New Roman" w:cs="Times New Roman"/>
+          <w:sz w:val="24"/>
+          <w:szCs w:val="24"/>
+          <w:shd w:val="clear" w:color="auto" w:fill="FFFFFF"/>
+        </w:rPr>
+        <w:lastRenderedPageBreak/>
         <w:t xml:space="preserve">People also </w:t>
       </w:r>
       <w:r>
@@ -765,47 +1040,76 @@
           <w:szCs w:val="24"/>
           <w:shd w:val="clear" w:color="auto" w:fill="FFFFFF"/>
         </w:rPr>
-        <w:t xml:space="preserve"> One way for researchers </w:t>
-      </w:r>
-      <w:r>
-        <w:rPr>
-          <w:rFonts w:ascii="Times New Roman" w:hAnsi="Times New Roman" w:cs="Times New Roman"/>
-          <w:sz w:val="24"/>
-          <w:szCs w:val="24"/>
-          <w:shd w:val="clear" w:color="auto" w:fill="FFFFFF"/>
-        </w:rPr>
-        <w:lastRenderedPageBreak/>
-        <w:t>to maintain their competitive edge is requiring secondary researchers to cite the original researchers when using their data (Houtkoop et al., 2018, pg. 73).</w:t>
-      </w:r>
-      <w:r>
-        <w:rPr>
-          <w:rFonts w:ascii="Times New Roman" w:hAnsi="Times New Roman" w:cs="Times New Roman"/>
-          <w:sz w:val="24"/>
-          <w:szCs w:val="24"/>
-          <w:shd w:val="clear" w:color="auto" w:fill="FFFFFF"/>
-        </w:rPr>
-        <w:t xml:space="preserve"> More ways I can go into- Journals pre-accepting work to publish, </w:t>
-      </w:r>
-      <w:proofErr w:type="spellStart"/>
-      <w:r>
-        <w:rPr>
-          <w:rFonts w:ascii="Times New Roman" w:hAnsi="Times New Roman" w:cs="Times New Roman"/>
-          <w:sz w:val="24"/>
-          <w:szCs w:val="24"/>
-          <w:shd w:val="clear" w:color="auto" w:fill="FFFFFF"/>
-        </w:rPr>
-        <w:t>etc</w:t>
-      </w:r>
-      <w:proofErr w:type="spellEnd"/>
-      <w:r>
-        <w:rPr>
-          <w:rFonts w:ascii="Times New Roman" w:hAnsi="Times New Roman" w:cs="Times New Roman"/>
-          <w:sz w:val="24"/>
-          <w:szCs w:val="24"/>
-          <w:shd w:val="clear" w:color="auto" w:fill="FFFFFF"/>
-        </w:rPr>
-        <w:t>…</w:t>
-      </w:r>
+        <w:t xml:space="preserve"> </w:t>
+      </w:r>
+    </w:p>
+    <w:p>
+      <w:pPr>
+        <w:spacing w:after="0" w:line="480" w:lineRule="auto"/>
+        <w:ind w:firstLine="720"/>
+        <w:rPr>
+          <w:rFonts w:ascii="Times New Roman" w:hAnsi="Times New Roman" w:cs="Times New Roman"/>
+          <w:sz w:val="24"/>
+          <w:szCs w:val="24"/>
+          <w:shd w:val="clear" w:color="auto" w:fill="FFFFFF"/>
+        </w:rPr>
+      </w:pPr>
+      <w:r>
+        <w:rPr>
+          <w:rFonts w:ascii="Times New Roman" w:hAnsi="Times New Roman" w:cs="Times New Roman"/>
+          <w:sz w:val="24"/>
+          <w:szCs w:val="24"/>
+          <w:shd w:val="clear" w:color="auto" w:fill="FFFFFF"/>
+        </w:rPr>
+        <w:t xml:space="preserve">Open Data isn’t the end of marketable research. </w:t>
+      </w:r>
+      <w:r>
+        <w:rPr>
+          <w:rFonts w:ascii="Times New Roman" w:hAnsi="Times New Roman" w:cs="Times New Roman"/>
+          <w:sz w:val="24"/>
+          <w:szCs w:val="24"/>
+          <w:shd w:val="clear" w:color="auto" w:fill="FFFFFF"/>
+        </w:rPr>
+        <w:t>One way for researchers to maintain their competitive edge is requiring secondary researchers to cite the original researchers when using their data (Houtkoop et al., 2018, pg. 73).</w:t>
+      </w:r>
+      <w:r>
+        <w:rPr>
+          <w:rFonts w:ascii="Times New Roman" w:hAnsi="Times New Roman" w:cs="Times New Roman"/>
+          <w:sz w:val="24"/>
+          <w:szCs w:val="24"/>
+          <w:shd w:val="clear" w:color="auto" w:fill="FFFFFF"/>
+        </w:rPr>
+        <w:t xml:space="preserve"> </w:t>
+      </w:r>
+      <w:r>
+        <w:rPr>
+          <w:rFonts w:ascii="Times New Roman" w:hAnsi="Times New Roman" w:cs="Times New Roman"/>
+          <w:sz w:val="24"/>
+          <w:szCs w:val="24"/>
+          <w:shd w:val="clear" w:color="auto" w:fill="FFFFFF"/>
+        </w:rPr>
+        <w:t>The fear of “scooping” has also been addressed. In</w:t>
+      </w:r>
+      <w:r>
+        <w:rPr>
+          <w:rFonts w:ascii="Times New Roman" w:hAnsi="Times New Roman" w:cs="Times New Roman"/>
+          <w:sz w:val="24"/>
+          <w:szCs w:val="24"/>
+          <w:shd w:val="clear" w:color="auto" w:fill="FFFFFF"/>
+        </w:rPr>
+        <w:t xml:space="preserve"> one study, two research labs who both used open science practices were observed as they went through a research project. </w:t>
+      </w:r>
+      <w:r>
+        <w:rPr>
+          <w:rFonts w:ascii="Times New Roman" w:hAnsi="Times New Roman" w:cs="Times New Roman"/>
+          <w:sz w:val="24"/>
+          <w:szCs w:val="24"/>
+          <w:shd w:val="clear" w:color="auto" w:fill="FFFFFF"/>
+        </w:rPr>
+        <w:t>It found that their fears of “scooping” were reduced when they focused on the research itself, as opposed to publishing being the main motivator (Laine, pg. 12, 2017).</w:t>
+      </w:r>
+      <w:bookmarkStart w:id="0" w:name="_GoBack"/>
+      <w:bookmarkEnd w:id="0"/>
     </w:p>
     <w:p>
       <w:pPr>
@@ -832,9 +1136,12 @@
       <w:pPr>
         <w:spacing w:after="0" w:line="480" w:lineRule="auto"/>
         <w:rPr>
-          <w:rFonts w:ascii="Times New Roman" w:hAnsi="Times New Roman" w:cs="Times New Roman"/>
-          <w:sz w:val="24"/>
-          <w:szCs w:val="24"/>
+          <w:rStyle w:val="Hyperlink"/>
+          <w:rFonts w:ascii="Times New Roman" w:hAnsi="Times New Roman" w:cs="Times New Roman"/>
+          <w:color w:val="auto"/>
+          <w:sz w:val="24"/>
+          <w:szCs w:val="24"/>
+          <w:u w:val="none"/>
         </w:rPr>
       </w:pPr>
       <w:r>
@@ -844,6 +1151,7 @@
           <w:szCs w:val="24"/>
           <w:shd w:val="clear" w:color="auto" w:fill="FFFFFF"/>
         </w:rPr>
+        <w:lastRenderedPageBreak/>
         <w:t xml:space="preserve">Barron, D. (2018, August 13). How freely should scientists share their data? </w:t>
       </w:r>
       <w:r>
@@ -925,10 +1233,8 @@
         <w:rPr>
           <w:rStyle w:val="Hyperlink"/>
           <w:rFonts w:ascii="Times New Roman" w:hAnsi="Times New Roman" w:cs="Times New Roman"/>
-          <w:color w:val="auto"/>
-          <w:sz w:val="24"/>
-          <w:szCs w:val="24"/>
-          <w:u w:val="none"/>
+          <w:sz w:val="24"/>
+          <w:szCs w:val="24"/>
           <w:shd w:val="clear" w:color="auto" w:fill="FFFFFF"/>
         </w:rPr>
       </w:pPr>
@@ -939,7 +1245,7 @@
           <w:szCs w:val="24"/>
           <w:shd w:val="clear" w:color="auto" w:fill="FFFFFF"/>
         </w:rPr>
-        <w:t xml:space="preserve">Houtkoop, B. L., Chambers, C., Macleod, M., Bishop, D. V. M., Nichols, T. E., &amp; </w:t>
+        <w:t xml:space="preserve">Fraser, R., &amp; Willison, D. (2009). Tools for de-identification of personal health information. Pan </w:t>
       </w:r>
       <w:r>
         <w:rPr>
@@ -957,183 +1263,44 @@
           <w:szCs w:val="24"/>
           <w:shd w:val="clear" w:color="auto" w:fill="FFFFFF"/>
         </w:rPr>
-        <w:t xml:space="preserve">Wagenmakers, E.-J. (2018). Data </w:t>
-      </w:r>
-      <w:r>
-        <w:rPr>
-          <w:rFonts w:ascii="Times New Roman" w:hAnsi="Times New Roman" w:cs="Times New Roman"/>
-          <w:sz w:val="24"/>
-          <w:szCs w:val="24"/>
-          <w:shd w:val="clear" w:color="auto" w:fill="FFFFFF"/>
-        </w:rPr>
-        <w:t>s</w:t>
-      </w:r>
-      <w:r>
-        <w:rPr>
-          <w:rFonts w:ascii="Times New Roman" w:hAnsi="Times New Roman" w:cs="Times New Roman"/>
-          <w:sz w:val="24"/>
-          <w:szCs w:val="24"/>
-          <w:shd w:val="clear" w:color="auto" w:fill="FFFFFF"/>
-        </w:rPr>
-        <w:t xml:space="preserve">haring in </w:t>
-      </w:r>
-      <w:r>
-        <w:rPr>
-          <w:rFonts w:ascii="Times New Roman" w:hAnsi="Times New Roman" w:cs="Times New Roman"/>
-          <w:sz w:val="24"/>
-          <w:szCs w:val="24"/>
-          <w:shd w:val="clear" w:color="auto" w:fill="FFFFFF"/>
-        </w:rPr>
-        <w:t>p</w:t>
-      </w:r>
-      <w:r>
-        <w:rPr>
-          <w:rFonts w:ascii="Times New Roman" w:hAnsi="Times New Roman" w:cs="Times New Roman"/>
-          <w:sz w:val="24"/>
-          <w:szCs w:val="24"/>
-          <w:shd w:val="clear" w:color="auto" w:fill="FFFFFF"/>
-        </w:rPr>
-        <w:t xml:space="preserve">sychology: A </w:t>
-      </w:r>
-      <w:r>
-        <w:rPr>
-          <w:rFonts w:ascii="Times New Roman" w:hAnsi="Times New Roman" w:cs="Times New Roman"/>
-          <w:sz w:val="24"/>
-          <w:szCs w:val="24"/>
-          <w:shd w:val="clear" w:color="auto" w:fill="FFFFFF"/>
-        </w:rPr>
-        <w:t>s</w:t>
-      </w:r>
-      <w:r>
-        <w:rPr>
-          <w:rFonts w:ascii="Times New Roman" w:hAnsi="Times New Roman" w:cs="Times New Roman"/>
-          <w:sz w:val="24"/>
-          <w:szCs w:val="24"/>
-          <w:shd w:val="clear" w:color="auto" w:fill="FFFFFF"/>
-        </w:rPr>
-        <w:t xml:space="preserve">urvey on </w:t>
-      </w:r>
-      <w:r>
-        <w:rPr>
-          <w:rFonts w:ascii="Times New Roman" w:hAnsi="Times New Roman" w:cs="Times New Roman"/>
-          <w:sz w:val="24"/>
-          <w:szCs w:val="24"/>
-          <w:shd w:val="clear" w:color="auto" w:fill="FFFFFF"/>
-        </w:rPr>
-        <w:t>b</w:t>
-      </w:r>
-      <w:r>
-        <w:rPr>
-          <w:rFonts w:ascii="Times New Roman" w:hAnsi="Times New Roman" w:cs="Times New Roman"/>
-          <w:sz w:val="24"/>
-          <w:szCs w:val="24"/>
-          <w:shd w:val="clear" w:color="auto" w:fill="FFFFFF"/>
-        </w:rPr>
-        <w:t xml:space="preserve">arriers and </w:t>
-      </w:r>
-      <w:r>
-        <w:rPr>
-          <w:rFonts w:ascii="Times New Roman" w:hAnsi="Times New Roman" w:cs="Times New Roman"/>
-          <w:sz w:val="24"/>
-          <w:szCs w:val="24"/>
-          <w:shd w:val="clear" w:color="auto" w:fill="FFFFFF"/>
+        <w:t>Canadian Health Information Privacy (HIP) Group.</w:t>
+      </w:r>
+      <w:r>
+        <w:rPr>
+          <w:rFonts w:ascii="Times New Roman" w:hAnsi="Times New Roman" w:cs="Times New Roman"/>
+          <w:sz w:val="24"/>
+          <w:szCs w:val="24"/>
+        </w:rPr>
+        <w:br/>
+      </w:r>
+      <w:r>
+        <w:rPr>
+          <w:rFonts w:ascii="Times New Roman" w:hAnsi="Times New Roman" w:cs="Times New Roman"/>
+          <w:sz w:val="24"/>
+          <w:szCs w:val="24"/>
         </w:rPr>
         <w:tab/>
       </w:r>
       <w:r>
         <w:rPr>
-          <w:rFonts w:ascii="Times New Roman" w:hAnsi="Times New Roman" w:cs="Times New Roman"/>
-          <w:sz w:val="24"/>
-          <w:szCs w:val="24"/>
-          <w:shd w:val="clear" w:color="auto" w:fill="FFFFFF"/>
-        </w:rPr>
-        <w:t>p</w:t>
-      </w:r>
-      <w:r>
-        <w:rPr>
-          <w:rFonts w:ascii="Times New Roman" w:hAnsi="Times New Roman" w:cs="Times New Roman"/>
-          <w:sz w:val="24"/>
-          <w:szCs w:val="24"/>
-          <w:shd w:val="clear" w:color="auto" w:fill="FFFFFF"/>
-        </w:rPr>
-        <w:t xml:space="preserve">reconditions. </w:t>
-      </w:r>
-      <w:r>
-        <w:rPr>
-          <w:rFonts w:ascii="Times New Roman" w:hAnsi="Times New Roman" w:cs="Times New Roman"/>
-          <w:i/>
-          <w:sz w:val="24"/>
-          <w:szCs w:val="24"/>
-          <w:shd w:val="clear" w:color="auto" w:fill="FFFFFF"/>
-        </w:rPr>
-        <w:t>Advances in Methods and Practices in Psychological Science</w:t>
-      </w:r>
-      <w:r>
-        <w:rPr>
-          <w:rFonts w:ascii="Times New Roman" w:hAnsi="Times New Roman" w:cs="Times New Roman"/>
-          <w:sz w:val="24"/>
-          <w:szCs w:val="24"/>
-          <w:shd w:val="clear" w:color="auto" w:fill="FFFFFF"/>
-        </w:rPr>
-        <w:t xml:space="preserve">, </w:t>
-      </w:r>
-      <w:r>
-        <w:rPr>
-          <w:rFonts w:ascii="Times New Roman" w:hAnsi="Times New Roman" w:cs="Times New Roman"/>
-          <w:i/>
-          <w:sz w:val="24"/>
-          <w:szCs w:val="24"/>
-          <w:shd w:val="clear" w:color="auto" w:fill="FFFFFF"/>
-        </w:rPr>
-        <w:t>1,</w:t>
-      </w:r>
-      <w:r>
-        <w:rPr>
-          <w:rFonts w:ascii="Times New Roman" w:hAnsi="Times New Roman" w:cs="Times New Roman"/>
-          <w:sz w:val="24"/>
-          <w:szCs w:val="24"/>
-          <w:shd w:val="clear" w:color="auto" w:fill="FFFFFF"/>
-        </w:rPr>
-        <w:t xml:space="preserve"> 70-</w:t>
-      </w:r>
-      <w:r>
-        <w:rPr>
+          <w:rStyle w:val="Hyperlink"/>
+          <w:rFonts w:ascii="Times New Roman" w:hAnsi="Times New Roman" w:cs="Times New Roman"/>
+          <w:sz w:val="24"/>
+          <w:szCs w:val="24"/>
+          <w:shd w:val="clear" w:color="auto" w:fill="FFFFFF"/>
+        </w:rPr>
+        <w:t>http://www.ehealthinformation.ca/wp-content/uploads/2014/08/2009-Tools-for-De-</w:t>
+      </w:r>
+      <w:r>
+        <w:rPr>
+          <w:rStyle w:val="Hyperlink"/>
           <w:rFonts w:ascii="Times New Roman" w:hAnsi="Times New Roman" w:cs="Times New Roman"/>
           <w:sz w:val="24"/>
           <w:szCs w:val="24"/>
           <w:shd w:val="clear" w:color="auto" w:fill="FFFFFF"/>
         </w:rPr>
         <w:tab/>
-      </w:r>
-      <w:r>
-        <w:rPr>
-          <w:rFonts w:ascii="Times New Roman" w:hAnsi="Times New Roman" w:cs="Times New Roman"/>
-          <w:sz w:val="24"/>
-          <w:szCs w:val="24"/>
-          <w:shd w:val="clear" w:color="auto" w:fill="FFFFFF"/>
-        </w:rPr>
-        <w:t>85</w:t>
-      </w:r>
-      <w:r>
-        <w:rPr>
-          <w:rFonts w:ascii="Times New Roman" w:hAnsi="Times New Roman" w:cs="Times New Roman"/>
-          <w:sz w:val="24"/>
-          <w:szCs w:val="24"/>
-          <w:shd w:val="clear" w:color="auto" w:fill="FFFFFF"/>
-        </w:rPr>
-        <w:t>. </w:t>
-      </w:r>
-      <w:r>
-        <w:rPr>
-          <w:rStyle w:val="Hyperlink"/>
-          <w:rFonts w:ascii="Times New Roman" w:hAnsi="Times New Roman" w:cs="Times New Roman"/>
-          <w:color w:val="auto"/>
-          <w:sz w:val="24"/>
-          <w:szCs w:val="24"/>
-          <w:u w:val="none"/>
-          <w:shd w:val="clear" w:color="auto" w:fill="FFFFFF"/>
-        </w:rPr>
-        <w:t>https://doi.org/10.1177/2515245917751886</w:t>
+        <w:t>Identification-of-Personal-Health.pdf</w:t>
       </w:r>
     </w:p>
     <w:p>
@@ -1150,6 +1317,316 @@
           <w:rFonts w:ascii="Times New Roman" w:hAnsi="Times New Roman" w:cs="Times New Roman"/>
           <w:sz w:val="24"/>
           <w:szCs w:val="24"/>
+          <w:highlight w:val="yellow"/>
+        </w:rPr>
+        <w:t xml:space="preserve">Authors (Year). Guidelines for Transparency and Openness Promotion (TOP) in journal policies </w:t>
+      </w:r>
+      <w:r>
+        <w:rPr>
+          <w:rFonts w:ascii="Times New Roman" w:hAnsi="Times New Roman" w:cs="Times New Roman"/>
+          <w:sz w:val="24"/>
+          <w:szCs w:val="24"/>
+          <w:highlight w:val="yellow"/>
+        </w:rPr>
+        <w:tab/>
+        <w:t>and practices: “The TOP Guidelines”. Retrieved from https://osf.io/ud578/</w:t>
+      </w:r>
+    </w:p>
+    <w:p>
+      <w:pPr>
+        <w:spacing w:after="0" w:line="480" w:lineRule="auto"/>
+        <w:rPr>
+          <w:rStyle w:val="Hyperlink"/>
+          <w:rFonts w:ascii="Times New Roman" w:hAnsi="Times New Roman" w:cs="Times New Roman"/>
+          <w:color w:val="auto"/>
+          <w:sz w:val="24"/>
+          <w:szCs w:val="24"/>
+          <w:u w:val="none"/>
+          <w:shd w:val="clear" w:color="auto" w:fill="FFFFFF"/>
+        </w:rPr>
+      </w:pPr>
+      <w:r>
+        <w:rPr>
+          <w:rFonts w:ascii="Times New Roman" w:hAnsi="Times New Roman" w:cs="Times New Roman"/>
+          <w:sz w:val="24"/>
+          <w:szCs w:val="24"/>
+          <w:shd w:val="clear" w:color="auto" w:fill="FFFFFF"/>
+        </w:rPr>
+        <w:t xml:space="preserve">Houtkoop, B. L., Chambers, C., Macleod, M., Bishop, D. V. M., Nichols, T. E., &amp; </w:t>
+      </w:r>
+      <w:r>
+        <w:rPr>
+          <w:rFonts w:ascii="Times New Roman" w:hAnsi="Times New Roman" w:cs="Times New Roman"/>
+          <w:sz w:val="24"/>
+          <w:szCs w:val="24"/>
+          <w:shd w:val="clear" w:color="auto" w:fill="FFFFFF"/>
+        </w:rPr>
+        <w:tab/>
+      </w:r>
+      <w:r>
+        <w:rPr>
+          <w:rFonts w:ascii="Times New Roman" w:hAnsi="Times New Roman" w:cs="Times New Roman"/>
+          <w:sz w:val="24"/>
+          <w:szCs w:val="24"/>
+          <w:shd w:val="clear" w:color="auto" w:fill="FFFFFF"/>
+        </w:rPr>
+        <w:t xml:space="preserve">Wagenmakers, E.-J. (2018). Data </w:t>
+      </w:r>
+      <w:r>
+        <w:rPr>
+          <w:rFonts w:ascii="Times New Roman" w:hAnsi="Times New Roman" w:cs="Times New Roman"/>
+          <w:sz w:val="24"/>
+          <w:szCs w:val="24"/>
+          <w:shd w:val="clear" w:color="auto" w:fill="FFFFFF"/>
+        </w:rPr>
+        <w:t>s</w:t>
+      </w:r>
+      <w:r>
+        <w:rPr>
+          <w:rFonts w:ascii="Times New Roman" w:hAnsi="Times New Roman" w:cs="Times New Roman"/>
+          <w:sz w:val="24"/>
+          <w:szCs w:val="24"/>
+          <w:shd w:val="clear" w:color="auto" w:fill="FFFFFF"/>
+        </w:rPr>
+        <w:t xml:space="preserve">haring in </w:t>
+      </w:r>
+      <w:r>
+        <w:rPr>
+          <w:rFonts w:ascii="Times New Roman" w:hAnsi="Times New Roman" w:cs="Times New Roman"/>
+          <w:sz w:val="24"/>
+          <w:szCs w:val="24"/>
+          <w:shd w:val="clear" w:color="auto" w:fill="FFFFFF"/>
+        </w:rPr>
+        <w:t>p</w:t>
+      </w:r>
+      <w:r>
+        <w:rPr>
+          <w:rFonts w:ascii="Times New Roman" w:hAnsi="Times New Roman" w:cs="Times New Roman"/>
+          <w:sz w:val="24"/>
+          <w:szCs w:val="24"/>
+          <w:shd w:val="clear" w:color="auto" w:fill="FFFFFF"/>
+        </w:rPr>
+        <w:t xml:space="preserve">sychology: A </w:t>
+      </w:r>
+      <w:r>
+        <w:rPr>
+          <w:rFonts w:ascii="Times New Roman" w:hAnsi="Times New Roman" w:cs="Times New Roman"/>
+          <w:sz w:val="24"/>
+          <w:szCs w:val="24"/>
+          <w:shd w:val="clear" w:color="auto" w:fill="FFFFFF"/>
+        </w:rPr>
+        <w:t>s</w:t>
+      </w:r>
+      <w:r>
+        <w:rPr>
+          <w:rFonts w:ascii="Times New Roman" w:hAnsi="Times New Roman" w:cs="Times New Roman"/>
+          <w:sz w:val="24"/>
+          <w:szCs w:val="24"/>
+          <w:shd w:val="clear" w:color="auto" w:fill="FFFFFF"/>
+        </w:rPr>
+        <w:t xml:space="preserve">urvey on </w:t>
+      </w:r>
+      <w:r>
+        <w:rPr>
+          <w:rFonts w:ascii="Times New Roman" w:hAnsi="Times New Roman" w:cs="Times New Roman"/>
+          <w:sz w:val="24"/>
+          <w:szCs w:val="24"/>
+          <w:shd w:val="clear" w:color="auto" w:fill="FFFFFF"/>
+        </w:rPr>
+        <w:t>b</w:t>
+      </w:r>
+      <w:r>
+        <w:rPr>
+          <w:rFonts w:ascii="Times New Roman" w:hAnsi="Times New Roman" w:cs="Times New Roman"/>
+          <w:sz w:val="24"/>
+          <w:szCs w:val="24"/>
+          <w:shd w:val="clear" w:color="auto" w:fill="FFFFFF"/>
+        </w:rPr>
+        <w:t xml:space="preserve">arriers and </w:t>
+      </w:r>
+      <w:r>
+        <w:rPr>
+          <w:rFonts w:ascii="Times New Roman" w:hAnsi="Times New Roman" w:cs="Times New Roman"/>
+          <w:sz w:val="24"/>
+          <w:szCs w:val="24"/>
+          <w:shd w:val="clear" w:color="auto" w:fill="FFFFFF"/>
+        </w:rPr>
+        <w:tab/>
+      </w:r>
+      <w:r>
+        <w:rPr>
+          <w:rFonts w:ascii="Times New Roman" w:hAnsi="Times New Roman" w:cs="Times New Roman"/>
+          <w:sz w:val="24"/>
+          <w:szCs w:val="24"/>
+          <w:shd w:val="clear" w:color="auto" w:fill="FFFFFF"/>
+        </w:rPr>
+        <w:t>p</w:t>
+      </w:r>
+      <w:r>
+        <w:rPr>
+          <w:rFonts w:ascii="Times New Roman" w:hAnsi="Times New Roman" w:cs="Times New Roman"/>
+          <w:sz w:val="24"/>
+          <w:szCs w:val="24"/>
+          <w:shd w:val="clear" w:color="auto" w:fill="FFFFFF"/>
+        </w:rPr>
+        <w:t xml:space="preserve">reconditions. </w:t>
+      </w:r>
+      <w:r>
+        <w:rPr>
+          <w:rFonts w:ascii="Times New Roman" w:hAnsi="Times New Roman" w:cs="Times New Roman"/>
+          <w:i/>
+          <w:sz w:val="24"/>
+          <w:szCs w:val="24"/>
+          <w:shd w:val="clear" w:color="auto" w:fill="FFFFFF"/>
+        </w:rPr>
+        <w:t>Advances in Methods and Practices in Psychological Science</w:t>
+      </w:r>
+      <w:r>
+        <w:rPr>
+          <w:rFonts w:ascii="Times New Roman" w:hAnsi="Times New Roman" w:cs="Times New Roman"/>
+          <w:sz w:val="24"/>
+          <w:szCs w:val="24"/>
+          <w:shd w:val="clear" w:color="auto" w:fill="FFFFFF"/>
+        </w:rPr>
+        <w:t xml:space="preserve">, </w:t>
+      </w:r>
+      <w:r>
+        <w:rPr>
+          <w:rFonts w:ascii="Times New Roman" w:hAnsi="Times New Roman" w:cs="Times New Roman"/>
+          <w:i/>
+          <w:sz w:val="24"/>
+          <w:szCs w:val="24"/>
+          <w:shd w:val="clear" w:color="auto" w:fill="FFFFFF"/>
+        </w:rPr>
+        <w:t>1,</w:t>
+      </w:r>
+      <w:r>
+        <w:rPr>
+          <w:rFonts w:ascii="Times New Roman" w:hAnsi="Times New Roman" w:cs="Times New Roman"/>
+          <w:sz w:val="24"/>
+          <w:szCs w:val="24"/>
+          <w:shd w:val="clear" w:color="auto" w:fill="FFFFFF"/>
+        </w:rPr>
+        <w:t xml:space="preserve"> 70-</w:t>
+      </w:r>
+      <w:r>
+        <w:rPr>
+          <w:rFonts w:ascii="Times New Roman" w:hAnsi="Times New Roman" w:cs="Times New Roman"/>
+          <w:sz w:val="24"/>
+          <w:szCs w:val="24"/>
+          <w:shd w:val="clear" w:color="auto" w:fill="FFFFFF"/>
+        </w:rPr>
+        <w:tab/>
+      </w:r>
+      <w:r>
+        <w:rPr>
+          <w:rFonts w:ascii="Times New Roman" w:hAnsi="Times New Roman" w:cs="Times New Roman"/>
+          <w:sz w:val="24"/>
+          <w:szCs w:val="24"/>
+          <w:shd w:val="clear" w:color="auto" w:fill="FFFFFF"/>
+        </w:rPr>
+        <w:t>85</w:t>
+      </w:r>
+      <w:r>
+        <w:rPr>
+          <w:rFonts w:ascii="Times New Roman" w:hAnsi="Times New Roman" w:cs="Times New Roman"/>
+          <w:sz w:val="24"/>
+          <w:szCs w:val="24"/>
+          <w:shd w:val="clear" w:color="auto" w:fill="FFFFFF"/>
+        </w:rPr>
+        <w:t>. </w:t>
+      </w:r>
+      <w:hyperlink r:id="rId6" w:history="1">
+        <w:r>
+          <w:rPr>
+            <w:rStyle w:val="Hyperlink"/>
+            <w:rFonts w:ascii="Times New Roman" w:hAnsi="Times New Roman" w:cs="Times New Roman"/>
+            <w:sz w:val="24"/>
+            <w:szCs w:val="24"/>
+            <w:shd w:val="clear" w:color="auto" w:fill="FFFFFF"/>
+          </w:rPr>
+          <w:t>https://doi.org/10.1177/2515245917751886</w:t>
+        </w:r>
+      </w:hyperlink>
+    </w:p>
+    <w:p>
+      <w:pPr>
+        <w:spacing w:after="0" w:line="480" w:lineRule="auto"/>
+        <w:rPr>
+          <w:rStyle w:val="Hyperlink"/>
+          <w:rFonts w:ascii="Times New Roman" w:hAnsi="Times New Roman" w:cs="Times New Roman"/>
+          <w:color w:val="auto"/>
+          <w:sz w:val="24"/>
+          <w:szCs w:val="24"/>
+          <w:u w:val="none"/>
+          <w:shd w:val="clear" w:color="auto" w:fill="FFFFFF"/>
+        </w:rPr>
+      </w:pPr>
+      <w:r>
+        <w:rPr>
+          <w:rStyle w:val="Hyperlink"/>
+          <w:rFonts w:ascii="Times New Roman" w:hAnsi="Times New Roman" w:cs="Times New Roman"/>
+          <w:color w:val="auto"/>
+          <w:sz w:val="24"/>
+          <w:szCs w:val="24"/>
+          <w:u w:val="none"/>
+          <w:shd w:val="clear" w:color="auto" w:fill="FFFFFF"/>
+        </w:rPr>
+        <w:t xml:space="preserve">Laine, H. (2017). Afraid of scooping- Case study on researcher strategies against fear of </w:t>
+      </w:r>
+      <w:r>
+        <w:rPr>
+          <w:rStyle w:val="Hyperlink"/>
+          <w:rFonts w:ascii="Times New Roman" w:hAnsi="Times New Roman" w:cs="Times New Roman"/>
+          <w:color w:val="auto"/>
+          <w:sz w:val="24"/>
+          <w:szCs w:val="24"/>
+          <w:u w:val="none"/>
+          <w:shd w:val="clear" w:color="auto" w:fill="FFFFFF"/>
+        </w:rPr>
+        <w:tab/>
+        <w:t xml:space="preserve">scooping in the context of open science. </w:t>
+      </w:r>
+      <w:r>
+        <w:rPr>
+          <w:rStyle w:val="Hyperlink"/>
+          <w:rFonts w:ascii="Times New Roman" w:hAnsi="Times New Roman" w:cs="Times New Roman"/>
+          <w:i/>
+          <w:color w:val="auto"/>
+          <w:sz w:val="24"/>
+          <w:szCs w:val="24"/>
+          <w:u w:val="none"/>
+          <w:shd w:val="clear" w:color="auto" w:fill="FFFFFF"/>
+        </w:rPr>
+        <w:t>Data Sharing Journal</w:t>
+      </w:r>
+      <w:r>
+        <w:rPr>
+          <w:rStyle w:val="Hyperlink"/>
+          <w:rFonts w:ascii="Times New Roman" w:hAnsi="Times New Roman" w:cs="Times New Roman"/>
+          <w:color w:val="auto"/>
+          <w:sz w:val="24"/>
+          <w:szCs w:val="24"/>
+          <w:u w:val="none"/>
+          <w:shd w:val="clear" w:color="auto" w:fill="FFFFFF"/>
+        </w:rPr>
+        <w:t>, 16, 1-14</w:t>
+      </w:r>
+    </w:p>
+    <w:p>
+      <w:pPr>
+        <w:spacing w:after="0" w:line="480" w:lineRule="auto"/>
+        <w:rPr>
+          <w:rFonts w:ascii="Times New Roman" w:hAnsi="Times New Roman" w:cs="Times New Roman"/>
+          <w:sz w:val="24"/>
+          <w:szCs w:val="24"/>
+        </w:rPr>
+      </w:pPr>
+      <w:r>
+        <w:rPr>
+          <w:rFonts w:ascii="Times New Roman" w:hAnsi="Times New Roman" w:cs="Times New Roman"/>
+          <w:sz w:val="24"/>
+          <w:szCs w:val="24"/>
         </w:rPr>
         <w:t xml:space="preserve">Leetaru, K. (2017, July 20). Should open access and open data come with open ethics? </w:t>
       </w:r>
@@ -1186,7 +1663,7 @@
         </w:rPr>
         <w:t xml:space="preserve">Retrieved from </w:t>
       </w:r>
-      <w:hyperlink r:id="rId4" w:history="1">
+      <w:hyperlink r:id="rId7" w:history="1">
         <w:r>
           <w:rPr>
             <w:rStyle w:val="Hyperlink"/>
@@ -1222,6 +1699,56 @@
     </w:sectPr>
   </w:body>
 </w:document>
+</file>
+
+<file path=word/endnotes.xml><?xml version="1.0" encoding="utf-8"?>
+<w:endnotes xmlns:wpc="http://schemas.microsoft.com/office/word/2010/wordprocessingCanvas" xmlns:cx="http://schemas.microsoft.com/office/drawing/2014/chartex" xmlns:cx1="http://schemas.microsoft.com/office/drawing/2015/9/8/chartex" xmlns:cx2="http://schemas.microsoft.com/office/drawing/2015/10/21/chartex" xmlns:cx3="http://schemas.microsoft.com/office/drawing/2016/5/9/chartex" xmlns:cx4="http://schemas.microsoft.com/office/drawing/2016/5/10/chartex" xmlns:cx5="http://schemas.microsoft.com/office/drawing/2016/5/11/chartex" xmlns:cx6="http://schemas.microsoft.com/office/drawing/2016/5/12/chartex" xmlns:cx7="http://schemas.microsoft.com/office/drawing/2016/5/13/chartex" xmlns:cx8="http://schemas.microsoft.com/office/drawing/2016/5/14/chartex" xmlns:mc="http://schemas.openxmlformats.org/markup-compatibility/2006" xmlns:aink="http://schemas.microsoft.com/office/drawing/2016/ink" xmlns:am3d="http://schemas.microsoft.com/office/drawing/2017/model3d" xmlns:o="urn:schemas-microsoft-com:office:office" xmlns:r="http://schemas.openxmlformats.org/officeDocument/2006/relationships" xmlns:m="http://schemas.openxmlformats.org/officeDocument/2006/math" xmlns:v="urn:schemas-microsoft-com:vml" xmlns:wp14="http://schemas.microsoft.com/office/word/2010/wordprocessingDrawing" xmlns:wp="http://schemas.openxmlformats.org/drawingml/2006/wordprocessingDrawing" xmlns:w10="urn:schemas-microsoft-com:office:word" xmlns:w="http://schemas.openxmlformats.org/wordprocessingml/2006/main" xmlns:w14="http://schemas.microsoft.com/office/word/2010/wordml" xmlns:w15="http://schemas.microsoft.com/office/word/2012/wordml" xmlns:w16cid="http://schemas.microsoft.com/office/word/2016/wordml/cid" xmlns:w16se="http://schemas.microsoft.com/office/word/2015/wordml/symex" xmlns:wpg="http://schemas.microsoft.com/office/word/2010/wordprocessingGroup" xmlns:wpi="http://schemas.microsoft.com/office/word/2010/wordprocessingInk" xmlns:wne="http://schemas.microsoft.com/office/word/2006/wordml" xmlns:wps="http://schemas.microsoft.com/office/word/2010/wordprocessingShape" mc:Ignorable="w14 w15 w16se w16cid wp14">
+  <w:endnote w:type="separator" w:id="-1">
+    <w:p>
+      <w:pPr>
+        <w:spacing w:after="0" w:line="240" w:lineRule="auto"/>
+      </w:pPr>
+      <w:r>
+        <w:separator/>
+      </w:r>
+    </w:p>
+  </w:endnote>
+  <w:endnote w:type="continuationSeparator" w:id="0">
+    <w:p>
+      <w:pPr>
+        <w:spacing w:after="0" w:line="240" w:lineRule="auto"/>
+      </w:pPr>
+      <w:r>
+        <w:continuationSeparator/>
+      </w:r>
+    </w:p>
+  </w:endnote>
+</w:endnotes>
+</file>
+
+<file path=word/footnotes.xml><?xml version="1.0" encoding="utf-8"?>
+<w:footnotes xmlns:wpc="http://schemas.microsoft.com/office/word/2010/wordprocessingCanvas" xmlns:cx="http://schemas.microsoft.com/office/drawing/2014/chartex" xmlns:cx1="http://schemas.microsoft.com/office/drawing/2015/9/8/chartex" xmlns:cx2="http://schemas.microsoft.com/office/drawing/2015/10/21/chartex" xmlns:cx3="http://schemas.microsoft.com/office/drawing/2016/5/9/chartex" xmlns:cx4="http://schemas.microsoft.com/office/drawing/2016/5/10/chartex" xmlns:cx5="http://schemas.microsoft.com/office/drawing/2016/5/11/chartex" xmlns:cx6="http://schemas.microsoft.com/office/drawing/2016/5/12/chartex" xmlns:cx7="http://schemas.microsoft.com/office/drawing/2016/5/13/chartex" xmlns:cx8="http://schemas.microsoft.com/office/drawing/2016/5/14/chartex" xmlns:mc="http://schemas.openxmlformats.org/markup-compatibility/2006" xmlns:aink="http://schemas.microsoft.com/office/drawing/2016/ink" xmlns:am3d="http://schemas.microsoft.com/office/drawing/2017/model3d" xmlns:o="urn:schemas-microsoft-com:office:office" xmlns:r="http://schemas.openxmlformats.org/officeDocument/2006/relationships" xmlns:m="http://schemas.openxmlformats.org/officeDocument/2006/math" xmlns:v="urn:schemas-microsoft-com:vml" xmlns:wp14="http://schemas.microsoft.com/office/word/2010/wordprocessingDrawing" xmlns:wp="http://schemas.openxmlformats.org/drawingml/2006/wordprocessingDrawing" xmlns:w10="urn:schemas-microsoft-com:office:word" xmlns:w="http://schemas.openxmlformats.org/wordprocessingml/2006/main" xmlns:w14="http://schemas.microsoft.com/office/word/2010/wordml" xmlns:w15="http://schemas.microsoft.com/office/word/2012/wordml" xmlns:w16cid="http://schemas.microsoft.com/office/word/2016/wordml/cid" xmlns:w16se="http://schemas.microsoft.com/office/word/2015/wordml/symex" xmlns:wpg="http://schemas.microsoft.com/office/word/2010/wordprocessingGroup" xmlns:wpi="http://schemas.microsoft.com/office/word/2010/wordprocessingInk" xmlns:wne="http://schemas.microsoft.com/office/word/2006/wordml" xmlns:wps="http://schemas.microsoft.com/office/word/2010/wordprocessingShape" mc:Ignorable="w14 w15 w16se w16cid wp14">
+  <w:footnote w:type="separator" w:id="-1">
+    <w:p>
+      <w:pPr>
+        <w:spacing w:after="0" w:line="240" w:lineRule="auto"/>
+      </w:pPr>
+      <w:r>
+        <w:separator/>
+      </w:r>
+    </w:p>
+  </w:footnote>
+  <w:footnote w:type="continuationSeparator" w:id="0">
+    <w:p>
+      <w:pPr>
+        <w:spacing w:after="0" w:line="240" w:lineRule="auto"/>
+      </w:pPr>
+      <w:r>
+        <w:continuationSeparator/>
+      </w:r>
+    </w:p>
+  </w:footnote>
+</w:footnotes>
 </file>
 
 <file path=word/styles.xml><?xml version="1.0" encoding="utf-8"?>
@@ -1695,6 +2222,50 @@
       <w:iCs/>
     </w:rPr>
   </w:style>
+  <w:style w:type="paragraph" w:styleId="Header">
+    <w:name w:val="header"/>
+    <w:basedOn w:val="Normal"/>
+    <w:link w:val="HeaderChar"/>
+    <w:uiPriority w:val="99"/>
+    <w:unhideWhenUsed/>
+    <w:rsid w:val="00BC7FED"/>
+    <w:pPr>
+      <w:tabs>
+        <w:tab w:val="center" w:pos="4680"/>
+        <w:tab w:val="right" w:pos="9360"/>
+      </w:tabs>
+      <w:spacing w:after="0" w:line="240" w:lineRule="auto"/>
+    </w:pPr>
+  </w:style>
+  <w:style w:type="character" w:customStyle="1" w:styleId="HeaderChar">
+    <w:name w:val="Header Char"/>
+    <w:basedOn w:val="DefaultParagraphFont"/>
+    <w:link w:val="Header"/>
+    <w:uiPriority w:val="99"/>
+    <w:rsid w:val="00BC7FED"/>
+  </w:style>
+  <w:style w:type="paragraph" w:styleId="Footer">
+    <w:name w:val="footer"/>
+    <w:basedOn w:val="Normal"/>
+    <w:link w:val="FooterChar"/>
+    <w:uiPriority w:val="99"/>
+    <w:unhideWhenUsed/>
+    <w:rsid w:val="00BC7FED"/>
+    <w:pPr>
+      <w:tabs>
+        <w:tab w:val="center" w:pos="4680"/>
+        <w:tab w:val="right" w:pos="9360"/>
+      </w:tabs>
+      <w:spacing w:after="0" w:line="240" w:lineRule="auto"/>
+    </w:pPr>
+  </w:style>
+  <w:style w:type="character" w:customStyle="1" w:styleId="FooterChar">
+    <w:name w:val="Footer Char"/>
+    <w:basedOn w:val="DefaultParagraphFont"/>
+    <w:link w:val="Footer"/>
+    <w:uiPriority w:val="99"/>
+    <w:rsid w:val="00BC7FED"/>
+  </w:style>
 </w:styles>
 </file>
 

</xml_diff>